<commit_message>
Adaugare dictionar si noi actiuni
</commit_message>
<xml_diff>
--- a/Proiect/Planificare.docx
+++ b/Proiect/Planificare.docx
@@ -44,6 +44,7 @@
         <w:t>-</w:t>
       </w:r>
       <w:proofErr w:type="spellStart"/>
+      <w:proofErr w:type="gramStart"/>
       <w:r>
         <w:t>vanzatori</w:t>
       </w:r>
@@ -51,6 +52,7 @@
         <w:t>:scoate</w:t>
       </w:r>
       <w:proofErr w:type="spellEnd"/>
+      <w:proofErr w:type="gramEnd"/>
       <w:r>
         <w:t xml:space="preserve"> la </w:t>
       </w:r>
@@ -253,11 +255,16 @@
       </w:r>
       <w:proofErr w:type="spellEnd"/>
       <w:r>
-        <w:t xml:space="preserve"> comparator.</w:t>
+        <w:t xml:space="preserve"> </w:t>
+      </w:r>
+      <w:proofErr w:type="gramStart"/>
+      <w:r>
+        <w:t>comparator.</w:t>
       </w:r>
       <w:r>
         <w:t>*</w:t>
       </w:r>
+      <w:proofErr w:type="gramEnd"/>
     </w:p>
     <w:p>
       <w:proofErr w:type="spellStart"/>
@@ -266,7 +273,11 @@
       </w:r>
       <w:proofErr w:type="spellEnd"/>
       <w:r>
-        <w:t xml:space="preserve"> produs</w:t>
+        <w:t xml:space="preserve"> </w:t>
+      </w:r>
+      <w:proofErr w:type="gramStart"/>
+      <w:r>
+        <w:t>produs</w:t>
       </w:r>
       <w:r>
         <w:t>.</w:t>
@@ -274,6 +285,7 @@
       <w:r>
         <w:t>*</w:t>
       </w:r>
+      <w:proofErr w:type="gramEnd"/>
     </w:p>
     <w:p>
       <w:proofErr w:type="spellStart"/>
@@ -282,11 +294,16 @@
       </w:r>
       <w:proofErr w:type="spellEnd"/>
       <w:r>
-        <w:t xml:space="preserve"> produs.</w:t>
+        <w:t xml:space="preserve"> </w:t>
+      </w:r>
+      <w:proofErr w:type="gramStart"/>
+      <w:r>
+        <w:t>produs.</w:t>
       </w:r>
       <w:r>
         <w:t>*</w:t>
       </w:r>
+      <w:proofErr w:type="gramEnd"/>
     </w:p>
     <w:p>
       <w:proofErr w:type="spellStart"/>
@@ -305,93 +322,106 @@
       <w:r>
         <w:t xml:space="preserve"> </w:t>
       </w:r>
-      <w:proofErr w:type="spellStart"/>
-      <w:r>
-        <w:t>scoase</w:t>
-      </w:r>
-      <w:proofErr w:type="spellEnd"/>
-      <w:r>
-        <w:t xml:space="preserve"> la </w:t>
-      </w:r>
-      <w:proofErr w:type="spellStart"/>
-      <w:r>
-        <w:t>licitatie</w:t>
-      </w:r>
-      <w:proofErr w:type="spellEnd"/>
+      <w:proofErr w:type="gramStart"/>
+      <w:r>
+        <w:t>personale.</w:t>
+      </w:r>
+      <w:r>
+        <w:t>*</w:t>
+      </w:r>
+      <w:proofErr w:type="gramEnd"/>
+    </w:p>
+    <w:p>
+      <w:proofErr w:type="spellStart"/>
+      <w:r>
+        <w:t>Afisare</w:t>
+      </w:r>
+      <w:proofErr w:type="spellEnd"/>
+      <w:r>
+        <w:t xml:space="preserve"> sold </w:t>
+      </w:r>
+      <w:proofErr w:type="spellStart"/>
+      <w:r>
+        <w:t>persoana</w:t>
+      </w:r>
+      <w:proofErr w:type="spellEnd"/>
+      <w:r>
+        <w:t xml:space="preserve"> </w:t>
+      </w:r>
+      <w:proofErr w:type="spellStart"/>
+      <w:r>
+        <w:t>si</w:t>
+      </w:r>
+      <w:proofErr w:type="spellEnd"/>
+      <w:r>
+        <w:t xml:space="preserve"> </w:t>
+      </w:r>
+      <w:proofErr w:type="spellStart"/>
+      <w:r>
+        <w:t>estimare</w:t>
+      </w:r>
+      <w:proofErr w:type="spellEnd"/>
+      <w:r>
+        <w:t xml:space="preserve"> a </w:t>
+      </w:r>
+      <w:proofErr w:type="spellStart"/>
+      <w:r>
+        <w:t>tuturor</w:t>
+      </w:r>
+      <w:proofErr w:type="spellEnd"/>
+      <w:r>
+        <w:t xml:space="preserve"> </w:t>
+      </w:r>
+      <w:proofErr w:type="gramStart"/>
+      <w:r>
+        <w:t>produselor.</w:t>
+      </w:r>
+      <w:r>
+        <w:t>*</w:t>
+      </w:r>
+      <w:proofErr w:type="gramEnd"/>
+    </w:p>
+    <w:p>
+      <w:proofErr w:type="spellStart"/>
+      <w:r>
+        <w:t>Afisare</w:t>
+      </w:r>
+      <w:proofErr w:type="spellEnd"/>
+      <w:r>
+        <w:t xml:space="preserve"> </w:t>
+      </w:r>
+      <w:proofErr w:type="spellStart"/>
+      <w:proofErr w:type="gramStart"/>
+      <w:r>
+        <w:t>oferte</w:t>
+      </w:r>
+      <w:proofErr w:type="spellEnd"/>
+      <w:r>
+        <w:t xml:space="preserve">  </w:t>
+      </w:r>
+      <w:proofErr w:type="spellStart"/>
+      <w:r>
+        <w:t>pentru</w:t>
+      </w:r>
+      <w:proofErr w:type="spellEnd"/>
+      <w:proofErr w:type="gramEnd"/>
+      <w:r>
+        <w:t xml:space="preserve"> </w:t>
+      </w:r>
+      <w:proofErr w:type="spellStart"/>
+      <w:r>
+        <w:t>o</w:t>
+      </w:r>
+      <w:r>
+        <w:t>biect</w:t>
+      </w:r>
+      <w:proofErr w:type="spellEnd"/>
+      <w:r>
+        <w:t xml:space="preserve"> pus la licitatie</w:t>
+      </w:r>
       <w:r>
         <w:t>.</w:t>
       </w:r>
-    </w:p>
-    <w:p>
-      <w:proofErr w:type="spellStart"/>
-      <w:r>
-        <w:t>Afisare</w:t>
-      </w:r>
-      <w:proofErr w:type="spellEnd"/>
-      <w:r>
-        <w:t xml:space="preserve"> </w:t>
-      </w:r>
-      <w:proofErr w:type="spellStart"/>
-      <w:r>
-        <w:t>obiecte</w:t>
-      </w:r>
-      <w:proofErr w:type="spellEnd"/>
-      <w:r>
-        <w:t xml:space="preserve"> </w:t>
-      </w:r>
-      <w:proofErr w:type="spellStart"/>
-      <w:r>
-        <w:t>personale</w:t>
-      </w:r>
-      <w:proofErr w:type="spellEnd"/>
-      <w:r>
-        <w:t>.</w:t>
-      </w:r>
-      <w:r>
-        <w:t>#</w:t>
-      </w:r>
-    </w:p>
-    <w:p>
-      <w:proofErr w:type="spellStart"/>
-      <w:r>
-        <w:t>Afisare</w:t>
-      </w:r>
-      <w:proofErr w:type="spellEnd"/>
-      <w:r>
-        <w:t xml:space="preserve"> sold </w:t>
-      </w:r>
-      <w:proofErr w:type="spellStart"/>
-      <w:r>
-        <w:t>persoana</w:t>
-      </w:r>
-      <w:proofErr w:type="spellEnd"/>
-      <w:r>
-        <w:t xml:space="preserve"> </w:t>
-      </w:r>
-      <w:proofErr w:type="spellStart"/>
-      <w:r>
-        <w:t>si</w:t>
-      </w:r>
-      <w:proofErr w:type="spellEnd"/>
-      <w:r>
-        <w:t xml:space="preserve"> </w:t>
-      </w:r>
-      <w:proofErr w:type="spellStart"/>
-      <w:r>
-        <w:t>estimare</w:t>
-      </w:r>
-      <w:proofErr w:type="spellEnd"/>
-      <w:r>
-        <w:t xml:space="preserve"> a </w:t>
-      </w:r>
-      <w:proofErr w:type="spellStart"/>
-      <w:r>
-        <w:t>tuturor</w:t>
-      </w:r>
-      <w:proofErr w:type="spellEnd"/>
-      <w:r>
-        <w:t xml:space="preserve"> produselor.</w:t>
-      </w:r>
       <w:r>
         <w:t>*</w:t>
       </w:r>
@@ -399,19 +429,19 @@
     <w:p>
       <w:proofErr w:type="spellStart"/>
       <w:r>
-        <w:t>Afisare</w:t>
-      </w:r>
-      <w:proofErr w:type="spellEnd"/>
-      <w:r>
-        <w:t xml:space="preserve"> </w:t>
-      </w:r>
-      <w:proofErr w:type="spellStart"/>
-      <w:r>
-        <w:t>oferte</w:t>
-      </w:r>
-      <w:proofErr w:type="spellEnd"/>
-      <w:r>
-        <w:t xml:space="preserve">  </w:t>
+        <w:t>Creare</w:t>
+      </w:r>
+      <w:proofErr w:type="spellEnd"/>
+      <w:r>
+        <w:t xml:space="preserve"> </w:t>
+      </w:r>
+      <w:proofErr w:type="spellStart"/>
+      <w:r>
+        <w:t>ofera</w:t>
+      </w:r>
+      <w:proofErr w:type="spellEnd"/>
+      <w:r>
+        <w:t xml:space="preserve"> </w:t>
       </w:r>
       <w:proofErr w:type="spellStart"/>
       <w:r>
@@ -421,66 +451,64 @@
       <w:r>
         <w:t xml:space="preserve"> </w:t>
       </w:r>
-      <w:proofErr w:type="spellStart"/>
-      <w:r>
-        <w:t>o</w:t>
-      </w:r>
-      <w:r>
-        <w:t>biect</w:t>
-      </w:r>
-      <w:proofErr w:type="spellEnd"/>
-      <w:r>
-        <w:t xml:space="preserve"> pus la licitatie</w:t>
-      </w:r>
-      <w:r>
-        <w:t>.</w:t>
+      <w:proofErr w:type="gramStart"/>
+      <w:r>
+        <w:t>produs.</w:t>
       </w:r>
       <w:r>
         <w:t>*</w:t>
       </w:r>
-    </w:p>
-    <w:p>
-      <w:proofErr w:type="spellStart"/>
-      <w:r>
-        <w:t>Creare</w:t>
-      </w:r>
-      <w:proofErr w:type="spellEnd"/>
-      <w:r>
-        <w:t xml:space="preserve"> </w:t>
-      </w:r>
-      <w:proofErr w:type="spellStart"/>
-      <w:r>
-        <w:t>ofera</w:t>
-      </w:r>
-      <w:proofErr w:type="spellEnd"/>
-      <w:r>
-        <w:t xml:space="preserve"> </w:t>
-      </w:r>
-      <w:proofErr w:type="spellStart"/>
-      <w:r>
-        <w:t>pentru</w:t>
-      </w:r>
-      <w:proofErr w:type="spellEnd"/>
-      <w:r>
-        <w:t xml:space="preserve"> produs.</w:t>
+      <w:proofErr w:type="gramEnd"/>
+    </w:p>
+    <w:p>
+      <w:proofErr w:type="spellStart"/>
+      <w:r>
+        <w:t>Modificare</w:t>
+      </w:r>
+      <w:proofErr w:type="spellEnd"/>
+      <w:r>
+        <w:t xml:space="preserve"> </w:t>
+      </w:r>
+      <w:proofErr w:type="gramStart"/>
+      <w:r>
+        <w:t>oferta.*</w:t>
+      </w:r>
+      <w:proofErr w:type="gramEnd"/>
+    </w:p>
+    <w:p>
+      <w:proofErr w:type="spellStart"/>
+      <w:r>
+        <w:t>Stergere</w:t>
+      </w:r>
+      <w:proofErr w:type="spellEnd"/>
+      <w:r>
+        <w:t xml:space="preserve"> </w:t>
+      </w:r>
+      <w:proofErr w:type="gramStart"/>
+      <w:r>
+        <w:t>oferta.*</w:t>
+      </w:r>
+      <w:proofErr w:type="gramEnd"/>
+    </w:p>
+    <w:p>
+      <w:proofErr w:type="spellStart"/>
+      <w:r>
+        <w:t>Acceptare</w:t>
+      </w:r>
+      <w:proofErr w:type="spellEnd"/>
+      <w:r>
+        <w:t xml:space="preserve"> </w:t>
+      </w:r>
+      <w:proofErr w:type="gramStart"/>
+      <w:r>
+        <w:t>oferta.</w:t>
       </w:r>
       <w:r>
         <w:t>*</w:t>
       </w:r>
-    </w:p>
-    <w:p>
-      <w:proofErr w:type="spellStart"/>
-      <w:r>
-        <w:t>Acceptare</w:t>
-      </w:r>
-      <w:proofErr w:type="spellEnd"/>
-      <w:r>
-        <w:t xml:space="preserve"> oferta.</w:t>
-      </w:r>
-      <w:r>
-        <w:t>*</w:t>
-      </w:r>
-    </w:p>
+      <w:proofErr w:type="gramEnd"/>
+    </w:p>
+    <w:p/>
     <w:p/>
     <w:p/>
     <w:p/>
@@ -494,6 +522,7 @@
         </w:rPr>
       </w:pPr>
       <w:r>
+        <w:lastRenderedPageBreak/>
         <w:tab/>
       </w:r>
     </w:p>

</xml_diff>